<commit_message>
add arrays lab and excercises
</commit_message>
<xml_diff>
--- a/Objects/02. JS-Advanced-Objects-Lab.docx
+++ b/Objects/02. JS-Advanced-Objects-Lab.docx
@@ -75,8 +75,14 @@
           <w:numId w:val="25"/>
         </w:numPr>
         <w:ind w:left="357" w:hanging="357"/>
-      </w:pPr>
-      <w:r>
+        <w:rPr>
+          <w:highlight w:val="yellow"/>
+        </w:rPr>
+      </w:pPr>
+      <w:r>
+        <w:rPr>
+          <w:highlight w:val="yellow"/>
+        </w:rPr>
         <w:t>Towns to JSON</w:t>
       </w:r>
     </w:p>
@@ -341,8 +347,6 @@
       <w:r>
         <w:t>!</w:t>
       </w:r>
-      <w:bookmarkStart w:id="0" w:name="_GoBack"/>
-      <w:bookmarkEnd w:id="0"/>
     </w:p>
     <w:p>
       <w:pPr>
@@ -3933,8 +3937,14 @@
     <w:p>
       <w:pPr>
         <w:pStyle w:val="Heading2"/>
-      </w:pPr>
-      <w:r>
+        <w:rPr>
+          <w:highlight w:val="yellow"/>
+        </w:rPr>
+      </w:pPr>
+      <w:r>
+        <w:rPr>
+          <w:highlight w:val="yellow"/>
+        </w:rPr>
         <w:t>Sum by Town</w:t>
       </w:r>
     </w:p>
@@ -4670,8 +4680,14 @@
     <w:p>
       <w:pPr>
         <w:pStyle w:val="Heading2"/>
-      </w:pPr>
-      <w:r>
+        <w:rPr>
+          <w:highlight w:val="yellow"/>
+        </w:rPr>
+      </w:pPr>
+      <w:r>
+        <w:rPr>
+          <w:highlight w:val="yellow"/>
+        </w:rPr>
         <w:t>Count Words in a Text</w:t>
       </w:r>
     </w:p>
@@ -5211,8 +5227,14 @@
     <w:p>
       <w:pPr>
         <w:pStyle w:val="Heading2"/>
-      </w:pPr>
-      <w:r>
+        <w:rPr>
+          <w:highlight w:val="yellow"/>
+        </w:rPr>
+      </w:pPr>
+      <w:r>
+        <w:rPr>
+          <w:highlight w:val="yellow"/>
+        </w:rPr>
         <w:lastRenderedPageBreak/>
         <w:t>Populations in Towns</w:t>
       </w:r>
@@ -5831,8 +5853,14 @@
     <w:p>
       <w:pPr>
         <w:pStyle w:val="Heading2"/>
-      </w:pPr>
-      <w:r>
+        <w:rPr>
+          <w:highlight w:val="yellow"/>
+        </w:rPr>
+      </w:pPr>
+      <w:r>
+        <w:rPr>
+          <w:highlight w:val="yellow"/>
+        </w:rPr>
         <w:t>City Markets</w:t>
       </w:r>
     </w:p>
@@ -7028,15 +7056,26 @@
     <w:p>
       <w:pPr>
         <w:pStyle w:val="Heading2"/>
-      </w:pPr>
-      <w:r>
+        <w:rPr>
+          <w:highlight w:val="yellow"/>
+        </w:rPr>
+      </w:pPr>
+      <w:r>
+        <w:rPr>
+          <w:highlight w:val="yellow"/>
+        </w:rPr>
         <w:t xml:space="preserve">Extract </w:t>
       </w:r>
       <w:r>
+        <w:rPr>
+          <w:highlight w:val="yellow"/>
+        </w:rPr>
         <w:t>Unique Words</w:t>
       </w:r>
     </w:p>
     <w:p>
+      <w:bookmarkStart w:id="0" w:name="_GoBack"/>
+      <w:bookmarkEnd w:id="0"/>
       <w:r>
         <w:t xml:space="preserve">Write a JS function that </w:t>
       </w:r>
@@ -7752,6 +7791,7 @@
     <w:r>
       <w:rPr>
         <w:noProof/>
+        <w:lang w:val="bg-BG" w:eastAsia="bg-BG"/>
       </w:rPr>
       <w:drawing>
         <wp:anchor distT="0" distB="0" distL="114300" distR="114300" simplePos="0" relativeHeight="251651072" behindDoc="0" locked="0" layoutInCell="1" allowOverlap="1" wp14:anchorId="50B4951C" wp14:editId="3AC9242C">
@@ -7823,6 +7863,7 @@
     <w:r>
       <w:rPr>
         <w:noProof/>
+        <w:lang w:val="bg-BG" w:eastAsia="bg-BG"/>
       </w:rPr>
       <mc:AlternateContent>
         <mc:Choice Requires="wps">
@@ -7880,7 +7921,7 @@
         </mc:Choice>
         <mc:Fallback>
           <w:pict>
-            <v:line w14:anchorId="667FEDCA" id="Straight Connector 20" o:spid="_x0000_s1026" style="position:absolute;flip:y;z-index:251652096;visibility:visible;mso-wrap-style:square;mso-width-percent:0;mso-height-percent:0;mso-wrap-distance-left:9pt;mso-wrap-distance-top:-3e-5mm;mso-wrap-distance-right:9pt;mso-wrap-distance-bottom:-3e-5mm;mso-position-horizontal:absolute;mso-position-horizontal-relative:text;mso-position-vertical:absolute;mso-position-vertical-relative:text;mso-width-percent:0;mso-height-percent:0;mso-width-relative:page;mso-height-relative:page" from="-.1pt,5.2pt" to="520.7pt,5.2pt" o:gfxdata="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" strokecolor="#f37123" strokeweight="1pt">
+            <v:line w14:anchorId="071FB3B8" id="Straight Connector 20" o:spid="_x0000_s1026" style="position:absolute;flip:y;z-index:251652096;visibility:visible;mso-wrap-style:square;mso-width-percent:0;mso-height-percent:0;mso-wrap-distance-left:9pt;mso-wrap-distance-top:-3e-5mm;mso-wrap-distance-right:9pt;mso-wrap-distance-bottom:-3e-5mm;mso-position-horizontal:absolute;mso-position-horizontal-relative:text;mso-position-vertical:absolute;mso-position-vertical-relative:text;mso-width-percent:0;mso-height-percent:0;mso-width-relative:page;mso-height-relative:page" from="-.1pt,5.2pt" to="520.7pt,5.2pt" o:gfxdata="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" strokecolor="#f37123" strokeweight="1pt">
               <v:stroke endcap="round"/>
               <o:lock v:ext="edit" shapetype="f"/>
             </v:line>
@@ -7891,6 +7932,7 @@
     <w:r>
       <w:rPr>
         <w:noProof/>
+        <w:lang w:val="bg-BG" w:eastAsia="bg-BG"/>
       </w:rPr>
       <mc:AlternateContent>
         <mc:Choice Requires="wps">
@@ -7975,7 +8017,7 @@
                               <w:sz w:val="18"/>
                               <w:szCs w:val="18"/>
                             </w:rPr>
-                            <w:t>1</w:t>
+                            <w:t>7</w:t>
                           </w:r>
                           <w:r>
                             <w:rPr>
@@ -8101,7 +8143,7 @@
                         <w:sz w:val="18"/>
                         <w:szCs w:val="18"/>
                       </w:rPr>
-                      <w:t>1</w:t>
+                      <w:t>7</w:t>
                     </w:r>
                     <w:r>
                       <w:rPr>
@@ -8164,6 +8206,7 @@
     <w:r>
       <w:rPr>
         <w:noProof/>
+        <w:lang w:val="bg-BG" w:eastAsia="bg-BG"/>
       </w:rPr>
       <mc:AlternateContent>
         <mc:Choice Requires="wps">
@@ -8265,6 +8308,7 @@
     <w:r>
       <w:rPr>
         <w:noProof/>
+        <w:lang w:val="bg-BG" w:eastAsia="bg-BG"/>
       </w:rPr>
       <mc:AlternateContent>
         <mc:Choice Requires="wps">
@@ -8374,6 +8418,7 @@
                               <w:noProof/>
                               <w:sz w:val="20"/>
                               <w:szCs w:val="20"/>
+                              <w:lang w:val="bg-BG" w:eastAsia="bg-BG"/>
                             </w:rPr>
                             <w:drawing>
                               <wp:inline distT="0" distB="0" distL="0" distR="0" wp14:anchorId="3E36BB59" wp14:editId="54BE1641">
@@ -8440,6 +8485,7 @@
                               <w:noProof/>
                               <w:sz w:val="20"/>
                               <w:szCs w:val="20"/>
+                              <w:lang w:val="bg-BG" w:eastAsia="bg-BG"/>
                             </w:rPr>
                             <w:drawing>
                               <wp:inline distT="0" distB="0" distL="0" distR="0" wp14:anchorId="1B689C0C" wp14:editId="1737496F">
@@ -8507,6 +8553,7 @@
                               <w:noProof/>
                               <w:sz w:val="20"/>
                               <w:szCs w:val="20"/>
+                              <w:lang w:val="bg-BG" w:eastAsia="bg-BG"/>
                             </w:rPr>
                             <w:drawing>
                               <wp:inline distT="0" distB="0" distL="0" distR="0" wp14:anchorId="3F08EF55" wp14:editId="54D258B5">
@@ -8560,6 +8607,7 @@
                               <w:noProof/>
                               <w:sz w:val="20"/>
                               <w:szCs w:val="20"/>
+                              <w:lang w:val="bg-BG" w:eastAsia="bg-BG"/>
                             </w:rPr>
                             <w:drawing>
                               <wp:inline distT="0" distB="0" distL="0" distR="0" wp14:anchorId="24A206E0" wp14:editId="76EE8129">
@@ -8613,6 +8661,7 @@
                               <w:noProof/>
                               <w:sz w:val="20"/>
                               <w:szCs w:val="20"/>
+                              <w:lang w:val="bg-BG" w:eastAsia="bg-BG"/>
                             </w:rPr>
                             <w:drawing>
                               <wp:inline distT="0" distB="0" distL="0" distR="0" wp14:anchorId="36DDEE2B" wp14:editId="7B06AD3A">
@@ -8666,6 +8715,7 @@
                               <w:noProof/>
                               <w:sz w:val="20"/>
                               <w:szCs w:val="20"/>
+                              <w:lang w:val="bg-BG" w:eastAsia="bg-BG"/>
                             </w:rPr>
                             <w:drawing>
                               <wp:inline distT="0" distB="0" distL="0" distR="0" wp14:anchorId="4A308075" wp14:editId="41BCE20B">
@@ -8732,6 +8782,7 @@
                               <w:noProof/>
                               <w:sz w:val="20"/>
                               <w:szCs w:val="20"/>
+                              <w:lang w:val="bg-BG" w:eastAsia="bg-BG"/>
                             </w:rPr>
                             <w:drawing>
                               <wp:inline distT="0" distB="0" distL="0" distR="0" wp14:anchorId="06389C29" wp14:editId="44CB9468">
@@ -8798,6 +8849,7 @@
                               <w:noProof/>
                               <w:sz w:val="20"/>
                               <w:szCs w:val="20"/>
+                              <w:lang w:val="bg-BG" w:eastAsia="bg-BG"/>
                             </w:rPr>
                             <w:drawing>
                               <wp:inline distT="0" distB="0" distL="0" distR="0" wp14:anchorId="51092682" wp14:editId="67172310">
@@ -8851,6 +8903,7 @@
                               <w:noProof/>
                               <w:sz w:val="20"/>
                               <w:szCs w:val="20"/>
+                              <w:lang w:val="bg-BG" w:eastAsia="bg-BG"/>
                             </w:rPr>
                             <w:drawing>
                               <wp:inline distT="0" distB="0" distL="0" distR="0" wp14:anchorId="7DA914D8" wp14:editId="5A91A238">
@@ -8917,6 +8970,7 @@
                               <w:noProof/>
                               <w:sz w:val="20"/>
                               <w:szCs w:val="20"/>
+                              <w:lang w:val="bg-BG" w:eastAsia="bg-BG"/>
                             </w:rPr>
                             <w:drawing>
                               <wp:inline distT="0" distB="0" distL="0" distR="0" wp14:anchorId="20093302" wp14:editId="1BF6A673">
@@ -9047,6 +9101,7 @@
                         <w:noProof/>
                         <w:sz w:val="20"/>
                         <w:szCs w:val="20"/>
+                        <w:lang w:val="bg-BG" w:eastAsia="bg-BG"/>
                       </w:rPr>
                       <w:drawing>
                         <wp:inline distT="0" distB="0" distL="0" distR="0" wp14:anchorId="3E36BB59" wp14:editId="54BE1641">
@@ -9113,6 +9168,7 @@
                         <w:noProof/>
                         <w:sz w:val="20"/>
                         <w:szCs w:val="20"/>
+                        <w:lang w:val="bg-BG" w:eastAsia="bg-BG"/>
                       </w:rPr>
                       <w:drawing>
                         <wp:inline distT="0" distB="0" distL="0" distR="0" wp14:anchorId="1B689C0C" wp14:editId="1737496F">
@@ -9180,6 +9236,7 @@
                         <w:noProof/>
                         <w:sz w:val="20"/>
                         <w:szCs w:val="20"/>
+                        <w:lang w:val="bg-BG" w:eastAsia="bg-BG"/>
                       </w:rPr>
                       <w:drawing>
                         <wp:inline distT="0" distB="0" distL="0" distR="0" wp14:anchorId="3F08EF55" wp14:editId="54D258B5">
@@ -9233,6 +9290,7 @@
                         <w:noProof/>
                         <w:sz w:val="20"/>
                         <w:szCs w:val="20"/>
+                        <w:lang w:val="bg-BG" w:eastAsia="bg-BG"/>
                       </w:rPr>
                       <w:drawing>
                         <wp:inline distT="0" distB="0" distL="0" distR="0" wp14:anchorId="24A206E0" wp14:editId="76EE8129">
@@ -9286,6 +9344,7 @@
                         <w:noProof/>
                         <w:sz w:val="20"/>
                         <w:szCs w:val="20"/>
+                        <w:lang w:val="bg-BG" w:eastAsia="bg-BG"/>
                       </w:rPr>
                       <w:drawing>
                         <wp:inline distT="0" distB="0" distL="0" distR="0" wp14:anchorId="36DDEE2B" wp14:editId="7B06AD3A">
@@ -9339,6 +9398,7 @@
                         <w:noProof/>
                         <w:sz w:val="20"/>
                         <w:szCs w:val="20"/>
+                        <w:lang w:val="bg-BG" w:eastAsia="bg-BG"/>
                       </w:rPr>
                       <w:drawing>
                         <wp:inline distT="0" distB="0" distL="0" distR="0" wp14:anchorId="4A308075" wp14:editId="41BCE20B">
@@ -9405,6 +9465,7 @@
                         <w:noProof/>
                         <w:sz w:val="20"/>
                         <w:szCs w:val="20"/>
+                        <w:lang w:val="bg-BG" w:eastAsia="bg-BG"/>
                       </w:rPr>
                       <w:drawing>
                         <wp:inline distT="0" distB="0" distL="0" distR="0" wp14:anchorId="06389C29" wp14:editId="44CB9468">
@@ -9471,6 +9532,7 @@
                         <w:noProof/>
                         <w:sz w:val="20"/>
                         <w:szCs w:val="20"/>
+                        <w:lang w:val="bg-BG" w:eastAsia="bg-BG"/>
                       </w:rPr>
                       <w:drawing>
                         <wp:inline distT="0" distB="0" distL="0" distR="0" wp14:anchorId="51092682" wp14:editId="67172310">
@@ -9524,6 +9586,7 @@
                         <w:noProof/>
                         <w:sz w:val="20"/>
                         <w:szCs w:val="20"/>
+                        <w:lang w:val="bg-BG" w:eastAsia="bg-BG"/>
                       </w:rPr>
                       <w:drawing>
                         <wp:inline distT="0" distB="0" distL="0" distR="0" wp14:anchorId="7DA914D8" wp14:editId="5A91A238">
@@ -9590,6 +9653,7 @@
                         <w:noProof/>
                         <w:sz w:val="20"/>
                         <w:szCs w:val="20"/>
+                        <w:lang w:val="bg-BG" w:eastAsia="bg-BG"/>
                       </w:rPr>
                       <w:drawing>
                         <wp:inline distT="0" distB="0" distL="0" distR="0" wp14:anchorId="20093302" wp14:editId="1BF6A673">
@@ -13832,7 +13896,7 @@
 </file>
 
 <file path=customXml/itemProps1.xml><?xml version="1.0" encoding="utf-8"?>
-<ds:datastoreItem xmlns:ds="http://schemas.openxmlformats.org/officeDocument/2006/customXml" ds:itemID="{5C6F35F4-D1AF-43F1-9CC8-206A48BF9412}">
+<ds:datastoreItem xmlns:ds="http://schemas.openxmlformats.org/officeDocument/2006/customXml" ds:itemID="{2E04D255-5879-4548-8456-E68AD59AB28A}">
   <ds:schemaRefs>
     <ds:schemaRef ds:uri="http://schemas.openxmlformats.org/officeDocument/2006/bibliography"/>
   </ds:schemaRefs>

</xml_diff>